<commit_message>
Task: Added Database Output im word_file.docx
</commit_message>
<xml_diff>
--- a/word_file.docx
+++ b/word_file.docx
@@ -60,19 +60,8 @@
           <w:sz w:val="28"/>
           <w:szCs w:val="28"/>
         </w:rPr>
-        <w:t xml:space="preserve">Click on the </w:t>
-      </w:r>
-      <w:proofErr w:type="spellStart"/>
-      <w:proofErr w:type="gramStart"/>
-      <w:r>
-        <w:rPr>
-          <w:sz w:val="28"/>
-          <w:szCs w:val="28"/>
-        </w:rPr>
-        <w:t>url</w:t>
-      </w:r>
-      <w:proofErr w:type="spellEnd"/>
-      <w:proofErr w:type="gramEnd"/>
+        <w:t>Click on the url</w:t>
+      </w:r>
     </w:p>
     <w:p>
       <w:pPr>
@@ -263,31 +252,13 @@
           <w:szCs w:val="28"/>
         </w:rPr>
       </w:pPr>
-      <w:proofErr w:type="spellStart"/>
-      <w:r>
-        <w:rPr>
-          <w:sz w:val="28"/>
-          <w:szCs w:val="28"/>
-        </w:rPr>
-        <w:t>Incase</w:t>
-      </w:r>
-      <w:proofErr w:type="spellEnd"/>
-      <w:r>
-        <w:rPr>
-          <w:sz w:val="28"/>
-          <w:szCs w:val="28"/>
-        </w:rPr>
-        <w:t xml:space="preserve"> of wrong </w:t>
-      </w:r>
-      <w:proofErr w:type="gramStart"/>
-      <w:r>
-        <w:rPr>
-          <w:sz w:val="28"/>
-          <w:szCs w:val="28"/>
-        </w:rPr>
-        <w:t>password</w:t>
-      </w:r>
-      <w:proofErr w:type="gramEnd"/>
+      <w:r>
+        <w:rPr>
+          <w:sz w:val="28"/>
+          <w:szCs w:val="28"/>
+        </w:rPr>
+        <w:t>Incase of wrong password</w:t>
+      </w:r>
     </w:p>
     <w:p>
       <w:pPr>
@@ -425,17 +396,8 @@
           <w:sz w:val="28"/>
           <w:szCs w:val="28"/>
         </w:rPr>
-        <w:t xml:space="preserve">Signed Up, email verification </w:t>
-      </w:r>
-      <w:proofErr w:type="gramStart"/>
-      <w:r>
-        <w:rPr>
-          <w:sz w:val="28"/>
-          <w:szCs w:val="28"/>
-        </w:rPr>
-        <w:t>request</w:t>
-      </w:r>
-      <w:proofErr w:type="gramEnd"/>
+        <w:t>Signed Up, email verification request</w:t>
+      </w:r>
     </w:p>
     <w:p>
       <w:pPr>
@@ -573,17 +535,8 @@
           <w:sz w:val="28"/>
           <w:szCs w:val="28"/>
         </w:rPr>
-        <w:t xml:space="preserve">Account </w:t>
-      </w:r>
-      <w:proofErr w:type="gramStart"/>
-      <w:r>
-        <w:rPr>
-          <w:sz w:val="28"/>
-          <w:szCs w:val="28"/>
-        </w:rPr>
-        <w:t>verified</w:t>
-      </w:r>
-      <w:proofErr w:type="gramEnd"/>
+        <w:t>Account verified</w:t>
+      </w:r>
     </w:p>
     <w:p>
       <w:pPr>
@@ -624,6 +577,77 @@
                     <a:xfrm>
                       <a:off x="0" y="0"/>
                       <a:ext cx="5943600" cy="3343275"/>
+                    </a:xfrm>
+                    <a:prstGeom prst="rect">
+                      <a:avLst/>
+                    </a:prstGeom>
+                  </pic:spPr>
+                </pic:pic>
+              </a:graphicData>
+            </a:graphic>
+          </wp:inline>
+        </w:drawing>
+      </w:r>
+    </w:p>
+    <w:p>
+      <w:pPr>
+        <w:rPr>
+          <w:sz w:val="28"/>
+          <w:szCs w:val="28"/>
+        </w:rPr>
+      </w:pPr>
+    </w:p>
+    <w:p>
+      <w:pPr>
+        <w:rPr>
+          <w:sz w:val="28"/>
+          <w:szCs w:val="28"/>
+        </w:rPr>
+      </w:pPr>
+      <w:r>
+        <w:rPr>
+          <w:sz w:val="28"/>
+          <w:szCs w:val="28"/>
+        </w:rPr>
+        <w:t xml:space="preserve">Database Output Screenshot for 5 registered users: </w:t>
+      </w:r>
+    </w:p>
+    <w:p>
+      <w:pPr>
+        <w:rPr>
+          <w:sz w:val="28"/>
+          <w:szCs w:val="28"/>
+        </w:rPr>
+      </w:pPr>
+      <w:r>
+        <w:rPr>
+          <w:noProof/>
+        </w:rPr>
+        <w:drawing>
+          <wp:inline distT="0" distB="0" distL="0" distR="0" wp14:anchorId="35EF46EB" wp14:editId="5B27F5FF">
+            <wp:extent cx="6286500" cy="3520440"/>
+            <wp:effectExtent l="0" t="0" r="0" b="3810"/>
+            <wp:docPr id="9" name="Picture 9" descr="A picture containing text, monitor, screenshot, black&#10;&#10;Description automatically generated"/>
+            <wp:cNvGraphicFramePr>
+              <a:graphicFrameLocks xmlns:a="http://schemas.openxmlformats.org/drawingml/2006/main" noChangeAspect="1"/>
+            </wp:cNvGraphicFramePr>
+            <a:graphic xmlns:a="http://schemas.openxmlformats.org/drawingml/2006/main">
+              <a:graphicData uri="http://schemas.openxmlformats.org/drawingml/2006/picture">
+                <pic:pic xmlns:pic="http://schemas.openxmlformats.org/drawingml/2006/picture">
+                  <pic:nvPicPr>
+                    <pic:cNvPr id="9" name="Picture 9" descr="A picture containing text, monitor, screenshot, black&#10;&#10;Description automatically generated"/>
+                    <pic:cNvPicPr/>
+                  </pic:nvPicPr>
+                  <pic:blipFill>
+                    <a:blip r:embed="rId12"/>
+                    <a:stretch>
+                      <a:fillRect/>
+                    </a:stretch>
+                  </pic:blipFill>
+                  <pic:spPr>
+                    <a:xfrm>
+                      <a:off x="0" y="0"/>
+                      <a:ext cx="6286500" cy="3520440"/>
                     </a:xfrm>
                     <a:prstGeom prst="rect">
                       <a:avLst/>

</xml_diff>